<commit_message>
OL490 + Topcon SRUS1L, conclusion
</commit_message>
<xml_diff>
--- a/paper/2nd order diffraction/TrackingPotential2ndSpectrumOL490.docx
+++ b/paper/2nd order diffraction/TrackingPotential2ndSpectrumOL490.docx
@@ -203,8 +203,6 @@
       <w:pPr>
         <w:pStyle w:val="Heading1"/>
       </w:pPr>
-      <w:bookmarkStart w:id="0" w:name="_GoBack"/>
-      <w:bookmarkEnd w:id="0"/>
       <w:r>
         <w:t>OL490 light guide as microscope illumination + PR730 fiber detector in the eyepiece tube</w:t>
       </w:r>
@@ -558,7 +556,7 @@
       <w:r>
         <w:t xml:space="preserve">Figure </w:t>
       </w:r>
-      <w:bookmarkStart w:id="1" w:name="OL490PR730FullSpectrum"/>
+      <w:bookmarkStart w:id="0" w:name="OL490PR730FullSpectrum"/>
       <w:r>
         <w:fldChar w:fldCharType="begin"/>
       </w:r>
@@ -577,7 +575,7 @@
       <w:r>
         <w:fldChar w:fldCharType="end"/>
       </w:r>
-      <w:bookmarkEnd w:id="1"/>
+      <w:bookmarkEnd w:id="0"/>
       <w:r>
         <w:t xml:space="preserve">: OL490 at microscope light input, PR370 </w:t>
       </w:r>
@@ -661,7 +659,7 @@
       <w:r>
         <w:t xml:space="preserve">Figure </w:t>
       </w:r>
-      <w:bookmarkStart w:id="2" w:name="OL490PR730Full380to390"/>
+      <w:bookmarkStart w:id="1" w:name="OL490PR730Full380to390"/>
       <w:r>
         <w:fldChar w:fldCharType="begin"/>
       </w:r>
@@ -680,7 +678,7 @@
       <w:r>
         <w:fldChar w:fldCharType="end"/>
       </w:r>
-      <w:bookmarkEnd w:id="2"/>
+      <w:bookmarkEnd w:id="1"/>
       <w:r>
         <w:t>: OL490 at microscope light input, PR7</w:t>
       </w:r>
@@ -909,7 +907,7 @@
       <w:r>
         <w:t xml:space="preserve">Figure </w:t>
       </w:r>
-      <w:bookmarkStart w:id="3" w:name="OL490PR730Full380to390Tube"/>
+      <w:bookmarkStart w:id="2" w:name="OL490PR730Full380to390Tube"/>
       <w:r>
         <w:fldChar w:fldCharType="begin"/>
       </w:r>
@@ -928,7 +926,7 @@
       <w:r>
         <w:fldChar w:fldCharType="end"/>
       </w:r>
-      <w:bookmarkEnd w:id="3"/>
+      <w:bookmarkEnd w:id="2"/>
       <w:r>
         <w:t xml:space="preserve">: </w:t>
       </w:r>
@@ -1159,7 +1157,7 @@
       <w:r>
         <w:t xml:space="preserve">Figure </w:t>
       </w:r>
-      <w:bookmarkStart w:id="4" w:name="OL490PR730Full380to390TubePlusLens"/>
+      <w:bookmarkStart w:id="3" w:name="OL490PR730Full380to390TubePlusLens"/>
       <w:r>
         <w:fldChar w:fldCharType="begin"/>
       </w:r>
@@ -1178,7 +1176,7 @@
       <w:r>
         <w:fldChar w:fldCharType="end"/>
       </w:r>
-      <w:bookmarkEnd w:id="4"/>
+      <w:bookmarkEnd w:id="3"/>
       <w:r>
         <w:t xml:space="preserve">: </w:t>
       </w:r>
@@ -1367,7 +1365,7 @@
       <w:r>
         <w:t xml:space="preserve">Figure </w:t>
       </w:r>
-      <w:bookmarkStart w:id="5" w:name="OL490QE65380to390Tube"/>
+      <w:bookmarkStart w:id="4" w:name="OL490QE65380to390Tube"/>
       <w:r>
         <w:fldChar w:fldCharType="begin"/>
       </w:r>
@@ -1386,22 +1384,280 @@
       <w:r>
         <w:fldChar w:fldCharType="end"/>
       </w:r>
+      <w:bookmarkEnd w:id="4"/>
+      <w:r>
+        <w:t xml:space="preserve">: </w:t>
+      </w:r>
+      <w:r>
+        <w:t xml:space="preserve">OL490 fiber and </w:t>
+      </w:r>
+      <w:r>
+        <w:t>QE65Pro</w:t>
+      </w:r>
+      <w:r>
+        <w:t xml:space="preserve"> fiber at both ends of 2" tube, inputs from 380nm to 390nm in steps on 1 nm, measurements from 380 to 780 in steps of 1nm</w:t>
+      </w:r>
+    </w:p>
+    <w:p/>
+    <w:p>
+      <w:pPr>
+        <w:sectPr>
+          <w:pgSz w:w="15840" w:h="12240" w:orient="landscape"/>
+          <w:pgMar w:top="1440" w:right="1440" w:bottom="1440" w:left="1440" w:header="720" w:footer="720" w:gutter="0"/>
+          <w:cols w:space="720"/>
+          <w:docGrid w:linePitch="360"/>
+        </w:sectPr>
+      </w:pPr>
+    </w:p>
+    <w:p>
+      <w:pPr>
+        <w:pStyle w:val="Heading1"/>
+      </w:pPr>
+      <w:r>
+        <w:t xml:space="preserve">OL490 light guide + </w:t>
+      </w:r>
+      <w:proofErr w:type="spellStart"/>
+      <w:r>
+        <w:t>TopCon</w:t>
+      </w:r>
+      <w:proofErr w:type="spellEnd"/>
+      <w:r>
+        <w:t xml:space="preserve"> SRUR1L</w:t>
+      </w:r>
+      <w:r>
+        <w:t xml:space="preserve"> with lens </w:t>
+      </w:r>
+      <w:r>
+        <w:t>output</w:t>
+      </w:r>
+      <w:r>
+        <w:t xml:space="preserve"> in a 2” tube</w:t>
+      </w:r>
+    </w:p>
+    <w:p>
+      <w:pPr>
+        <w:rPr>
+          <w:rFonts w:ascii="Times New Roman" w:hAnsi="Times New Roman" w:cs="Times New Roman"/>
+          <w:sz w:val="24"/>
+          <w:szCs w:val="24"/>
+        </w:rPr>
+      </w:pPr>
+      <w:r>
+        <w:rPr>
+          <w:rFonts w:ascii="Times New Roman" w:hAnsi="Times New Roman" w:cs="Times New Roman"/>
+          <w:sz w:val="24"/>
+          <w:szCs w:val="24"/>
+        </w:rPr>
+        <w:t>No second order peaks</w:t>
+      </w:r>
+      <w:r>
+        <w:rPr>
+          <w:rFonts w:ascii="Times New Roman" w:hAnsi="Times New Roman" w:cs="Times New Roman"/>
+          <w:sz w:val="24"/>
+          <w:szCs w:val="24"/>
+        </w:rPr>
+        <w:t xml:space="preserve">, Figure </w:t>
+      </w:r>
+      <w:r>
+        <w:rPr>
+          <w:rFonts w:ascii="Times New Roman" w:hAnsi="Times New Roman" w:cs="Times New Roman"/>
+          <w:sz w:val="24"/>
+          <w:szCs w:val="24"/>
+        </w:rPr>
+        <w:fldChar w:fldCharType="begin"/>
+      </w:r>
+      <w:r>
+        <w:rPr>
+          <w:rFonts w:ascii="Times New Roman" w:hAnsi="Times New Roman" w:cs="Times New Roman"/>
+          <w:sz w:val="24"/>
+          <w:szCs w:val="24"/>
+        </w:rPr>
+        <w:instrText xml:space="preserve"> REF OL490SRUR1L380to390TubePlusLens \h </w:instrText>
+      </w:r>
+      <w:r>
+        <w:rPr>
+          <w:rFonts w:ascii="Times New Roman" w:hAnsi="Times New Roman" w:cs="Times New Roman"/>
+          <w:sz w:val="24"/>
+          <w:szCs w:val="24"/>
+        </w:rPr>
+      </w:r>
+      <w:r>
+        <w:rPr>
+          <w:rFonts w:ascii="Times New Roman" w:hAnsi="Times New Roman" w:cs="Times New Roman"/>
+          <w:sz w:val="24"/>
+          <w:szCs w:val="24"/>
+        </w:rPr>
+        <w:fldChar w:fldCharType="separate"/>
+      </w:r>
+      <w:r>
+        <w:rPr>
+          <w:noProof/>
+        </w:rPr>
+        <w:t>6</w:t>
+      </w:r>
+      <w:r>
+        <w:rPr>
+          <w:rFonts w:ascii="Times New Roman" w:hAnsi="Times New Roman" w:cs="Times New Roman"/>
+          <w:sz w:val="24"/>
+          <w:szCs w:val="24"/>
+        </w:rPr>
+        <w:fldChar w:fldCharType="end"/>
+      </w:r>
+    </w:p>
+    <w:p>
+      <w:pPr>
+        <w:sectPr>
+          <w:pgSz w:w="12240" w:h="15840"/>
+          <w:pgMar w:top="1440" w:right="1440" w:bottom="1440" w:left="1440" w:header="720" w:footer="720" w:gutter="0"/>
+          <w:cols w:space="720"/>
+          <w:docGrid w:linePitch="360"/>
+        </w:sectPr>
+      </w:pPr>
+    </w:p>
+    <w:p>
+      <w:pPr>
+        <w:keepNext/>
+        <w:ind w:left="-1440"/>
+      </w:pPr>
+      <w:r>
+        <w:rPr>
+          <w:noProof/>
+        </w:rPr>
+        <w:drawing>
+          <wp:inline distT="0" distB="0" distL="0" distR="0">
+            <wp:extent cx="10064750" cy="5223419"/>
+            <wp:effectExtent l="0" t="0" r="0" b="0"/>
+            <wp:docPr id="9" name="Picture 9"/>
+            <wp:cNvGraphicFramePr>
+              <a:graphicFrameLocks xmlns:a="http://schemas.openxmlformats.org/drawingml/2006/main" noChangeAspect="1"/>
+            </wp:cNvGraphicFramePr>
+            <a:graphic xmlns:a="http://schemas.openxmlformats.org/drawingml/2006/main">
+              <a:graphicData uri="http://schemas.openxmlformats.org/drawingml/2006/picture">
+                <pic:pic xmlns:pic="http://schemas.openxmlformats.org/drawingml/2006/picture">
+                  <pic:nvPicPr>
+                    <pic:cNvPr id="9" name="OL490_Spectra_Meas_SRUR1L_380_390_2InchesTube.tif"/>
+                    <pic:cNvPicPr/>
+                  </pic:nvPicPr>
+                  <pic:blipFill>
+                    <a:blip r:embed="rId11" cstate="print">
+                      <a:extLst>
+                        <a:ext uri="{28A0092B-C50C-407E-A947-70E740481C1C}">
+                          <a14:useLocalDpi xmlns:a14="http://schemas.microsoft.com/office/drawing/2010/main" val="0"/>
+                        </a:ext>
+                      </a:extLst>
+                    </a:blip>
+                    <a:stretch>
+                      <a:fillRect/>
+                    </a:stretch>
+                  </pic:blipFill>
+                  <pic:spPr>
+                    <a:xfrm>
+                      <a:off x="0" y="0"/>
+                      <a:ext cx="10075459" cy="5228977"/>
+                    </a:xfrm>
+                    <a:prstGeom prst="rect">
+                      <a:avLst/>
+                    </a:prstGeom>
+                  </pic:spPr>
+                </pic:pic>
+              </a:graphicData>
+            </a:graphic>
+          </wp:inline>
+        </w:drawing>
+      </w:r>
+    </w:p>
+    <w:p>
+      <w:pPr>
+        <w:pStyle w:val="Caption"/>
+        <w:sectPr>
+          <w:pgSz w:w="15840" w:h="12240" w:orient="landscape"/>
+          <w:pgMar w:top="1440" w:right="1440" w:bottom="1440" w:left="1440" w:header="720" w:footer="720" w:gutter="0"/>
+          <w:cols w:space="720"/>
+          <w:docGrid w:linePitch="360"/>
+        </w:sectPr>
+      </w:pPr>
+      <w:r>
+        <w:t xml:space="preserve">Figure </w:t>
+      </w:r>
+      <w:bookmarkStart w:id="5" w:name="OL490SRUR1L380to390TubePlusLens"/>
+      <w:r>
+        <w:fldChar w:fldCharType="begin"/>
+      </w:r>
+      <w:r>
+        <w:instrText xml:space="preserve"> SEQ Figure \* ARABIC </w:instrText>
+      </w:r>
+      <w:r>
+        <w:fldChar w:fldCharType="separate"/>
+      </w:r>
+      <w:r>
+        <w:rPr>
+          <w:noProof/>
+        </w:rPr>
+        <w:t>6</w:t>
+      </w:r>
+      <w:r>
+        <w:fldChar w:fldCharType="end"/>
+      </w:r>
       <w:bookmarkEnd w:id="5"/>
       <w:r>
         <w:t xml:space="preserve">: </w:t>
       </w:r>
       <w:r>
-        <w:t xml:space="preserve">OL490 fiber and </w:t>
-      </w:r>
-      <w:r>
-        <w:t>QE65Pro</w:t>
-      </w:r>
-      <w:r>
-        <w:t xml:space="preserve"> fiber at both ends of 2" tube, inputs from 380nm to 390nm in steps on 1 nm, measurements from 380 to 780 in steps of 1nm</w:t>
+        <w:t xml:space="preserve">OL490 light guide + </w:t>
+      </w:r>
+      <w:r>
+        <w:t>TopCon SRUR1L</w:t>
+      </w:r>
+      <w:r>
+        <w:t xml:space="preserve"> with lens connected using a 2" diameter tube, inputs from 380nm to 390nm in steps on 1 nm, measurements from 380 to 780 in steps of 1nm</w:t>
+      </w:r>
+    </w:p>
+    <w:p>
+      <w:pPr>
+        <w:pStyle w:val="Heading1"/>
+      </w:pPr>
+      <w:r>
+        <w:t>Conclusion</w:t>
+      </w:r>
+    </w:p>
+    <w:p>
+      <w:pPr>
+        <w:rPr>
+          <w:rFonts w:ascii="Times New Roman" w:hAnsi="Times New Roman" w:cs="Times New Roman"/>
+          <w:sz w:val="24"/>
+          <w:szCs w:val="24"/>
+        </w:rPr>
+      </w:pPr>
+      <w:r>
+        <w:rPr>
+          <w:rFonts w:ascii="Times New Roman" w:hAnsi="Times New Roman" w:cs="Times New Roman"/>
+          <w:sz w:val="24"/>
+          <w:szCs w:val="24"/>
+        </w:rPr>
+        <w:t>Contrary to what I thought initially, the OL490 light engine does not generates second order spectra.</w:t>
+      </w:r>
+      <w:bookmarkStart w:id="6" w:name="_GoBack"/>
+      <w:bookmarkEnd w:id="6"/>
+    </w:p>
+    <w:p>
+      <w:pPr>
+        <w:rPr>
+          <w:rFonts w:ascii="Times New Roman" w:hAnsi="Times New Roman" w:cs="Times New Roman"/>
+          <w:sz w:val="24"/>
+          <w:szCs w:val="24"/>
+        </w:rPr>
+      </w:pPr>
+      <w:r>
+        <w:rPr>
+          <w:rFonts w:ascii="Times New Roman" w:hAnsi="Times New Roman" w:cs="Times New Roman"/>
+          <w:sz w:val="24"/>
+          <w:szCs w:val="24"/>
+        </w:rPr>
+        <w:t>PR730 generates second orders peaks between 760 and 780 nm for inputs wavelengths 380 to 390 nm. These ranges correspond to tails of the color matching functions though which have small values.</w:t>
       </w:r>
     </w:p>
     <w:sectPr>
-      <w:pgSz w:w="15840" w:h="12240" w:orient="landscape"/>
+      <w:pgSz w:w="12240" w:h="15840"/>
       <w:pgMar w:top="1440" w:right="1440" w:bottom="1440" w:left="1440" w:header="720" w:footer="720" w:gutter="0"/>
       <w:cols w:space="720"/>
       <w:docGrid w:linePitch="360"/>
@@ -2509,7 +2765,7 @@
 </file>
 
 <file path=customXml/itemProps1.xml><?xml version="1.0" encoding="utf-8"?>
-<ds:datastoreItem xmlns:ds="http://schemas.openxmlformats.org/officeDocument/2006/customXml" ds:itemID="{27362FBE-4A9A-4868-92AB-C2A6E65F066D}">
+<ds:datastoreItem xmlns:ds="http://schemas.openxmlformats.org/officeDocument/2006/customXml" ds:itemID="{99A7E88F-C1C6-4E14-A681-A4900179486A}">
   <ds:schemaRefs>
     <ds:schemaRef ds:uri="http://schemas.openxmlformats.org/officeDocument/2006/bibliography"/>
   </ds:schemaRefs>

</xml_diff>